<commit_message>
Update test case table
</commit_message>
<xml_diff>
--- a/Testing/TestsUsingOpenROAD/Test cases.docx
+++ b/Testing/TestsUsingOpenROAD/Test cases.docx
@@ -1,24 +1,14 @@
 
 <file path=word/document.xml><?xml version="1.0" encoding="utf-8"?>
-<w:document xmlns:o="urn:schemas-microsoft-com:office:office" xmlns:r="http://schemas.openxmlformats.org/officeDocument/2006/relationships" xmlns:v="urn:schemas-microsoft-com:vml" xmlns:w="http://schemas.openxmlformats.org/wordprocessingml/2006/main" xmlns:w10="urn:schemas-microsoft-com:office:word" xmlns:wp="http://schemas.openxmlformats.org/drawingml/2006/wordprocessingDrawing" xmlns:wps="http://schemas.microsoft.com/office/word/2010/wordprocessingShape" xmlns:wpg="http://schemas.microsoft.com/office/word/2010/wordprocessingGroup" xmlns:mc="http://schemas.openxmlformats.org/markup-compatibility/2006" xmlns:wp14="http://schemas.microsoft.com/office/word/2010/wordprocessingDrawing" xmlns:w14="http://schemas.microsoft.com/office/word/2010/wordml" mc:Ignorable="w14 wp14">
+<w:document xmlns:wpc="http://schemas.microsoft.com/office/word/2010/wordprocessingCanvas" xmlns:mc="http://schemas.openxmlformats.org/markup-compatibility/2006" xmlns:o="urn:schemas-microsoft-com:office:office" xmlns:r="http://schemas.openxmlformats.org/officeDocument/2006/relationships" xmlns:m="http://schemas.openxmlformats.org/officeDocument/2006/math" xmlns:v="urn:schemas-microsoft-com:vml" xmlns:wp14="http://schemas.microsoft.com/office/word/2010/wordprocessingDrawing" xmlns:wp="http://schemas.openxmlformats.org/drawingml/2006/wordprocessingDrawing" xmlns:w10="urn:schemas-microsoft-com:office:word" xmlns:w="http://schemas.openxmlformats.org/wordprocessingml/2006/main" xmlns:w14="http://schemas.microsoft.com/office/word/2010/wordml" xmlns:w15="http://schemas.microsoft.com/office/word/2012/wordml" xmlns:wpg="http://schemas.microsoft.com/office/word/2010/wordprocessingGroup" xmlns:wpi="http://schemas.microsoft.com/office/word/2010/wordprocessingInk" xmlns:wne="http://schemas.microsoft.com/office/word/2006/wordml" xmlns:wps="http://schemas.microsoft.com/office/word/2010/wordprocessingShape" mc:Ignorable="w14 w15 wp14">
   <w:body>
     <w:p>
-      <w:pPr>
-        <w:pStyle w:val="Normal"/>
-        <w:rPr/>
-      </w:pPr>
       <w:r>
-        <w:rPr/>
         <w:t>Test cases</w:t>
       </w:r>
     </w:p>
     <w:p>
-      <w:pPr>
-        <w:pStyle w:val="Normal"/>
-        <w:rPr/>
-      </w:pPr>
       <w:r>
-        <w:rPr/>
         <w:t>*Assuming a clock period of 10</w:t>
       </w:r>
     </w:p>
@@ -26,15 +16,7 @@
       <w:tblPr>
         <w:tblStyle w:val="TableGrid"/>
         <w:tblW w:w="9350" w:type="dxa"/>
-        <w:jc w:val="left"/>
-        <w:tblInd w:w="0" w:type="dxa"/>
-        <w:tblCellMar>
-          <w:top w:w="0" w:type="dxa"/>
-          <w:left w:w="108" w:type="dxa"/>
-          <w:bottom w:w="0" w:type="dxa"/>
-          <w:right w:w="108" w:type="dxa"/>
-        </w:tblCellMar>
-        <w:tblLook w:val="04a0" w:noVBand="1" w:noHBand="0" w:lastColumn="0" w:firstColumn="1" w:lastRow="0" w:firstRow="1"/>
+        <w:tblLook w:val="04A0" w:firstRow="1" w:lastRow="0" w:firstColumn="1" w:lastColumn="0" w:noHBand="0" w:noVBand="1"/>
       </w:tblPr>
       <w:tblGrid>
         <w:gridCol w:w="3116"/>
@@ -42,24 +24,19 @@
         <w:gridCol w:w="3117"/>
       </w:tblGrid>
       <w:tr>
-        <w:trPr/>
         <w:tc>
           <w:tcPr>
             <w:tcW w:w="3116" w:type="dxa"/>
-            <w:tcBorders/>
-            <w:shd w:fill="auto" w:val="clear"/>
-            <w:tcMar>
-              <w:left w:w="108" w:type="dxa"/>
-            </w:tcMar>
-          </w:tcPr>
-          <w:p>
-            <w:pPr>
-              <w:pStyle w:val="Normal"/>
-              <w:spacing w:lineRule="auto" w:line="240" w:before="0" w:after="0"/>
-              <w:rPr/>
-            </w:pPr>
-            <w:r>
-              <w:rPr/>
+            <w:shd w:val="clear" w:color="auto" w:fill="auto"/>
+            <w:tcMar>
+              <w:left w:w="108" w:type="dxa"/>
+            </w:tcMar>
+          </w:tcPr>
+          <w:p>
+            <w:pPr>
+              <w:spacing w:after="0" w:line="240" w:lineRule="auto"/>
+            </w:pPr>
+            <w:r>
               <w:t>Design</w:t>
             </w:r>
           </w:p>
@@ -67,73 +44,65 @@
         <w:tc>
           <w:tcPr>
             <w:tcW w:w="3117" w:type="dxa"/>
-            <w:tcBorders/>
-            <w:shd w:fill="auto" w:val="clear"/>
-            <w:tcMar>
-              <w:left w:w="108" w:type="dxa"/>
-            </w:tcMar>
-          </w:tcPr>
-          <w:p>
-            <w:pPr>
-              <w:pStyle w:val="Normal"/>
-              <w:spacing w:lineRule="auto" w:line="240" w:before="0" w:after="0"/>
-              <w:rPr/>
-            </w:pPr>
-            <w:r>
-              <w:rPr/>
-              <w:t xml:space="preserve">Timing Report Without </w:t>
-            </w:r>
-            <w:r>
-              <w:rPr/>
-              <w:t>Setting Wire_RC</w:t>
-            </w:r>
+            <w:shd w:val="clear" w:color="auto" w:fill="auto"/>
+            <w:tcMar>
+              <w:left w:w="108" w:type="dxa"/>
+            </w:tcMar>
+          </w:tcPr>
+          <w:p>
+            <w:pPr>
+              <w:spacing w:after="0" w:line="240" w:lineRule="auto"/>
+            </w:pPr>
+            <w:r>
+              <w:t xml:space="preserve">Timing Report Without Setting </w:t>
+            </w:r>
+            <w:proofErr w:type="spellStart"/>
+            <w:r>
+              <w:t>Wire_RC</w:t>
+            </w:r>
+            <w:proofErr w:type="spellEnd"/>
           </w:p>
         </w:tc>
         <w:tc>
           <w:tcPr>
             <w:tcW w:w="3117" w:type="dxa"/>
-            <w:tcBorders/>
-            <w:shd w:fill="auto" w:val="clear"/>
-            <w:tcMar>
-              <w:left w:w="108" w:type="dxa"/>
-            </w:tcMar>
-          </w:tcPr>
-          <w:p>
-            <w:pPr>
-              <w:pStyle w:val="Normal"/>
-              <w:spacing w:lineRule="auto" w:line="240" w:before="0" w:after="0"/>
-              <w:rPr/>
-            </w:pPr>
-            <w:r>
-              <w:rPr/>
-              <w:t xml:space="preserve">Timing Report With </w:t>
-            </w:r>
-            <w:r>
-              <w:rPr/>
-              <w:t>after Setting Wire_RC layer1</w:t>
+            <w:shd w:val="clear" w:color="auto" w:fill="auto"/>
+            <w:tcMar>
+              <w:left w:w="108" w:type="dxa"/>
+            </w:tcMar>
+          </w:tcPr>
+          <w:p>
+            <w:pPr>
+              <w:spacing w:after="0" w:line="240" w:lineRule="auto"/>
+            </w:pPr>
+            <w:r>
+              <w:t xml:space="preserve">Timing Report With after Setting </w:t>
+            </w:r>
+            <w:proofErr w:type="spellStart"/>
+            <w:r>
+              <w:t>Wire_RC</w:t>
+            </w:r>
+            <w:proofErr w:type="spellEnd"/>
+            <w:r>
+              <w:t xml:space="preserve"> layer1</w:t>
             </w:r>
           </w:p>
         </w:tc>
       </w:tr>
       <w:tr>
-        <w:trPr/>
         <w:tc>
           <w:tcPr>
             <w:tcW w:w="3116" w:type="dxa"/>
-            <w:tcBorders/>
-            <w:shd w:fill="auto" w:val="clear"/>
-            <w:tcMar>
-              <w:left w:w="108" w:type="dxa"/>
-            </w:tcMar>
-          </w:tcPr>
-          <w:p>
-            <w:pPr>
-              <w:pStyle w:val="Normal"/>
-              <w:spacing w:lineRule="auto" w:line="240" w:before="0" w:after="0"/>
-              <w:rPr/>
-            </w:pPr>
-            <w:r>
-              <w:rPr/>
+            <w:shd w:val="clear" w:color="auto" w:fill="auto"/>
+            <w:tcMar>
+              <w:left w:w="108" w:type="dxa"/>
+            </w:tcMar>
+          </w:tcPr>
+          <w:p>
+            <w:pPr>
+              <w:spacing w:after="0" w:line="240" w:lineRule="auto"/>
+            </w:pPr>
+            <w:r>
               <w:t>Crc32</w:t>
             </w:r>
           </w:p>
@@ -141,20 +110,16 @@
         <w:tc>
           <w:tcPr>
             <w:tcW w:w="3117" w:type="dxa"/>
-            <w:tcBorders/>
-            <w:shd w:fill="auto" w:val="clear"/>
-            <w:tcMar>
-              <w:left w:w="108" w:type="dxa"/>
-            </w:tcMar>
-          </w:tcPr>
-          <w:p>
-            <w:pPr>
-              <w:pStyle w:val="Normal"/>
-              <w:spacing w:lineRule="auto" w:line="240" w:before="0" w:after="0"/>
-              <w:rPr/>
-            </w:pPr>
-            <w:r>
-              <w:rPr/>
+            <w:shd w:val="clear" w:color="auto" w:fill="auto"/>
+            <w:tcMar>
+              <w:left w:w="108" w:type="dxa"/>
+            </w:tcMar>
+          </w:tcPr>
+          <w:p>
+            <w:pPr>
+              <w:spacing w:after="0" w:line="240" w:lineRule="auto"/>
+            </w:pPr>
+            <w:r>
               <w:t>7.16</w:t>
             </w:r>
           </w:p>
@@ -162,65 +127,54 @@
         <w:tc>
           <w:tcPr>
             <w:tcW w:w="3117" w:type="dxa"/>
-            <w:tcBorders/>
-            <w:shd w:fill="auto" w:val="clear"/>
-            <w:tcMar>
-              <w:left w:w="108" w:type="dxa"/>
-            </w:tcMar>
-          </w:tcPr>
-          <w:p>
-            <w:pPr>
-              <w:pStyle w:val="Normal"/>
-              <w:spacing w:lineRule="auto" w:line="240" w:before="0" w:after="0"/>
-              <w:rPr/>
-            </w:pPr>
-            <w:r>
-              <w:rPr/>
+            <w:shd w:val="clear" w:color="auto" w:fill="auto"/>
+            <w:tcMar>
+              <w:left w:w="108" w:type="dxa"/>
+            </w:tcMar>
+          </w:tcPr>
+          <w:p>
+            <w:pPr>
+              <w:spacing w:after="0" w:line="240" w:lineRule="auto"/>
+            </w:pPr>
+            <w:r>
               <w:t>7.11</w:t>
             </w:r>
           </w:p>
         </w:tc>
       </w:tr>
       <w:tr>
-        <w:trPr/>
         <w:tc>
           <w:tcPr>
             <w:tcW w:w="3116" w:type="dxa"/>
-            <w:tcBorders/>
-            <w:shd w:fill="auto" w:val="clear"/>
-            <w:tcMar>
-              <w:left w:w="108" w:type="dxa"/>
-            </w:tcMar>
-          </w:tcPr>
-          <w:p>
-            <w:pPr>
-              <w:pStyle w:val="Normal"/>
-              <w:spacing w:lineRule="auto" w:line="240" w:before="0" w:after="0"/>
-              <w:rPr/>
-            </w:pPr>
-            <w:r>
-              <w:rPr/>
+            <w:shd w:val="clear" w:color="auto" w:fill="auto"/>
+            <w:tcMar>
+              <w:left w:w="108" w:type="dxa"/>
+            </w:tcMar>
+          </w:tcPr>
+          <w:p>
+            <w:pPr>
+              <w:spacing w:after="0" w:line="240" w:lineRule="auto"/>
+            </w:pPr>
+            <w:proofErr w:type="spellStart"/>
+            <w:r>
               <w:t>Spi_master</w:t>
             </w:r>
+            <w:proofErr w:type="spellEnd"/>
           </w:p>
         </w:tc>
         <w:tc>
           <w:tcPr>
             <w:tcW w:w="3117" w:type="dxa"/>
-            <w:tcBorders/>
-            <w:shd w:fill="auto" w:val="clear"/>
-            <w:tcMar>
-              <w:left w:w="108" w:type="dxa"/>
-            </w:tcMar>
-          </w:tcPr>
-          <w:p>
-            <w:pPr>
-              <w:pStyle w:val="Normal"/>
-              <w:spacing w:lineRule="auto" w:line="240" w:before="0" w:after="0"/>
-              <w:rPr/>
-            </w:pPr>
-            <w:r>
-              <w:rPr/>
+            <w:shd w:val="clear" w:color="auto" w:fill="auto"/>
+            <w:tcMar>
+              <w:left w:w="108" w:type="dxa"/>
+            </w:tcMar>
+          </w:tcPr>
+          <w:p>
+            <w:pPr>
+              <w:spacing w:after="0" w:line="240" w:lineRule="auto"/>
+            </w:pPr>
+            <w:r>
               <w:t>3.57</w:t>
             </w:r>
           </w:p>
@@ -228,217 +182,126 @@
         <w:tc>
           <w:tcPr>
             <w:tcW w:w="3117" w:type="dxa"/>
-            <w:tcBorders/>
-            <w:shd w:fill="auto" w:val="clear"/>
-            <w:tcMar>
-              <w:left w:w="108" w:type="dxa"/>
-            </w:tcMar>
-          </w:tcPr>
-          <w:p>
-            <w:pPr>
-              <w:pStyle w:val="Normal"/>
-              <w:spacing w:lineRule="auto" w:line="240" w:before="0" w:after="0"/>
-              <w:rPr/>
-            </w:pPr>
-            <w:r>
-              <w:rPr/>
+            <w:shd w:val="clear" w:color="auto" w:fill="auto"/>
+            <w:tcMar>
+              <w:left w:w="108" w:type="dxa"/>
+            </w:tcMar>
+          </w:tcPr>
+          <w:p>
+            <w:pPr>
+              <w:spacing w:after="0" w:line="240" w:lineRule="auto"/>
+            </w:pPr>
+            <w:r>
               <w:t>3.55</w:t>
             </w:r>
           </w:p>
         </w:tc>
       </w:tr>
       <w:tr>
-        <w:trPr/>
         <w:tc>
           <w:tcPr>
             <w:tcW w:w="3116" w:type="dxa"/>
-            <w:tcBorders/>
-            <w:shd w:fill="auto" w:val="clear"/>
-            <w:tcMar>
-              <w:left w:w="108" w:type="dxa"/>
-            </w:tcMar>
-          </w:tcPr>
-          <w:p>
-            <w:pPr>
-              <w:pStyle w:val="Normal"/>
-              <w:spacing w:lineRule="auto" w:line="240" w:before="0" w:after="0"/>
-              <w:rPr/>
-            </w:pPr>
-            <w:r>
-              <w:rPr/>
-              <w:t>O8_cpu</w:t>
-            </w:r>
+            <w:shd w:val="clear" w:color="auto" w:fill="auto"/>
+            <w:tcMar>
+              <w:left w:w="108" w:type="dxa"/>
+            </w:tcMar>
+          </w:tcPr>
+          <w:p>
+            <w:pPr>
+              <w:spacing w:after="0" w:line="240" w:lineRule="auto"/>
+            </w:pPr>
+            <w:proofErr w:type="spellStart"/>
+            <w:r>
+              <w:t>Rle_enc</w:t>
+            </w:r>
+            <w:proofErr w:type="spellEnd"/>
           </w:p>
         </w:tc>
         <w:tc>
           <w:tcPr>
             <w:tcW w:w="3117" w:type="dxa"/>
-            <w:tcBorders/>
-            <w:shd w:fill="auto" w:val="clear"/>
-            <w:tcMar>
-              <w:left w:w="108" w:type="dxa"/>
-            </w:tcMar>
-          </w:tcPr>
-          <w:p>
-            <w:pPr>
-              <w:pStyle w:val="Normal"/>
-              <w:spacing w:lineRule="auto" w:line="240" w:before="0" w:after="0"/>
-              <w:rPr/>
-            </w:pPr>
-            <w:r>
-              <w:rPr/>
-              <w:t>7.60</w:t>
+            <w:shd w:val="clear" w:color="auto" w:fill="auto"/>
+            <w:tcMar>
+              <w:left w:w="108" w:type="dxa"/>
+            </w:tcMar>
+          </w:tcPr>
+          <w:p>
+            <w:pPr>
+              <w:spacing w:after="0" w:line="240" w:lineRule="auto"/>
+            </w:pPr>
+            <w:r>
+              <w:t>7.47</w:t>
             </w:r>
           </w:p>
         </w:tc>
         <w:tc>
           <w:tcPr>
             <w:tcW w:w="3117" w:type="dxa"/>
-            <w:tcBorders/>
-            <w:shd w:fill="auto" w:val="clear"/>
-            <w:tcMar>
-              <w:left w:w="108" w:type="dxa"/>
-            </w:tcMar>
-          </w:tcPr>
-          <w:p>
-            <w:pPr>
-              <w:pStyle w:val="Normal"/>
-              <w:spacing w:lineRule="auto" w:line="240" w:before="0" w:after="0"/>
-              <w:rPr/>
-            </w:pPr>
-            <w:r>
-              <w:rPr/>
+            <w:shd w:val="clear" w:color="auto" w:fill="auto"/>
+            <w:tcMar>
+              <w:left w:w="108" w:type="dxa"/>
+            </w:tcMar>
+          </w:tcPr>
+          <w:p>
+            <w:pPr>
+              <w:spacing w:after="0" w:line="240" w:lineRule="auto"/>
+            </w:pPr>
+            <w:r>
+              <w:t>7.45</w:t>
             </w:r>
           </w:p>
         </w:tc>
       </w:tr>
       <w:tr>
-        <w:trPr/>
         <w:tc>
           <w:tcPr>
             <w:tcW w:w="3116" w:type="dxa"/>
-            <w:tcBorders/>
-            <w:shd w:fill="auto" w:val="clear"/>
-            <w:tcMar>
-              <w:left w:w="108" w:type="dxa"/>
-            </w:tcMar>
-          </w:tcPr>
-          <w:p>
-            <w:pPr>
-              <w:pStyle w:val="Normal"/>
-              <w:spacing w:lineRule="auto" w:line="240" w:before="0" w:after="0"/>
-              <w:rPr/>
-            </w:pPr>
-            <w:r>
-              <w:rPr/>
-              <w:t>Rle_enc</w:t>
-            </w:r>
+            <w:shd w:val="clear" w:color="auto" w:fill="auto"/>
+            <w:tcMar>
+              <w:left w:w="108" w:type="dxa"/>
+            </w:tcMar>
+          </w:tcPr>
+          <w:p>
+            <w:pPr>
+              <w:spacing w:after="0" w:line="240" w:lineRule="auto"/>
+            </w:pPr>
+            <w:proofErr w:type="spellStart"/>
+            <w:r>
+              <w:t>Uart</w:t>
+            </w:r>
+            <w:proofErr w:type="spellEnd"/>
           </w:p>
         </w:tc>
         <w:tc>
           <w:tcPr>
             <w:tcW w:w="3117" w:type="dxa"/>
-            <w:tcBorders/>
-            <w:shd w:fill="auto" w:val="clear"/>
-            <w:tcMar>
-              <w:left w:w="108" w:type="dxa"/>
-            </w:tcMar>
-          </w:tcPr>
-          <w:p>
-            <w:pPr>
-              <w:pStyle w:val="Normal"/>
-              <w:spacing w:lineRule="auto" w:line="240" w:before="0" w:after="0"/>
-              <w:rPr/>
-            </w:pPr>
-            <w:r>
-              <w:rPr/>
-              <w:t>7.47</w:t>
+            <w:shd w:val="clear" w:color="auto" w:fill="auto"/>
+            <w:tcMar>
+              <w:left w:w="108" w:type="dxa"/>
+            </w:tcMar>
+          </w:tcPr>
+          <w:p>
+            <w:pPr>
+              <w:spacing w:after="0" w:line="240" w:lineRule="auto"/>
+            </w:pPr>
+            <w:r>
+              <w:t>6.87</w:t>
             </w:r>
           </w:p>
         </w:tc>
         <w:tc>
           <w:tcPr>
             <w:tcW w:w="3117" w:type="dxa"/>
-            <w:tcBorders/>
-            <w:shd w:fill="auto" w:val="clear"/>
-            <w:tcMar>
-              <w:left w:w="108" w:type="dxa"/>
-            </w:tcMar>
-          </w:tcPr>
-          <w:p>
-            <w:pPr>
-              <w:pStyle w:val="Normal"/>
-              <w:spacing w:lineRule="auto" w:line="240" w:before="0" w:after="0"/>
-              <w:rPr/>
-            </w:pPr>
-            <w:r>
-              <w:rPr/>
-              <w:t>7.45</w:t>
-            </w:r>
-          </w:p>
-        </w:tc>
-      </w:tr>
-      <w:tr>
-        <w:trPr/>
-        <w:tc>
-          <w:tcPr>
-            <w:tcW w:w="3116" w:type="dxa"/>
-            <w:tcBorders/>
-            <w:shd w:fill="auto" w:val="clear"/>
-            <w:tcMar>
-              <w:left w:w="108" w:type="dxa"/>
-            </w:tcMar>
-          </w:tcPr>
-          <w:p>
-            <w:pPr>
-              <w:pStyle w:val="Normal"/>
-              <w:spacing w:lineRule="auto" w:line="240" w:before="0" w:after="0"/>
-              <w:rPr/>
-            </w:pPr>
-            <w:r>
-              <w:rPr/>
-              <w:t>Uart</w:t>
-            </w:r>
-          </w:p>
-        </w:tc>
-        <w:tc>
-          <w:tcPr>
-            <w:tcW w:w="3117" w:type="dxa"/>
-            <w:tcBorders/>
-            <w:shd w:fill="auto" w:val="clear"/>
-            <w:tcMar>
-              <w:left w:w="108" w:type="dxa"/>
-            </w:tcMar>
-          </w:tcPr>
-          <w:p>
-            <w:pPr>
-              <w:pStyle w:val="Normal"/>
-              <w:spacing w:lineRule="auto" w:line="240" w:before="0" w:after="0"/>
-              <w:rPr/>
-            </w:pPr>
-            <w:r>
-              <w:rPr/>
-              <w:t>6.87</w:t>
-            </w:r>
-          </w:p>
-        </w:tc>
-        <w:tc>
-          <w:tcPr>
-            <w:tcW w:w="3117" w:type="dxa"/>
-            <w:tcBorders/>
-            <w:shd w:fill="auto" w:val="clear"/>
-            <w:tcMar>
-              <w:left w:w="108" w:type="dxa"/>
-            </w:tcMar>
-          </w:tcPr>
-          <w:p>
-            <w:pPr>
-              <w:pStyle w:val="Normal"/>
-              <w:spacing w:lineRule="auto" w:line="240" w:before="0" w:after="0"/>
-              <w:rPr/>
-            </w:pPr>
-            <w:r>
-              <w:rPr/>
+            <w:shd w:val="clear" w:color="auto" w:fill="auto"/>
+            <w:tcMar>
+              <w:left w:w="108" w:type="dxa"/>
+            </w:tcMar>
+          </w:tcPr>
+          <w:p>
+            <w:pPr>
+              <w:spacing w:after="0" w:line="240" w:lineRule="auto"/>
+            </w:pPr>
+            <w:r>
               <w:t>6.83</w:t>
             </w:r>
           </w:p>
@@ -446,46 +309,40 @@
       </w:tr>
       <w:tr>
         <w:trPr>
-          <w:trHeight w:val="303" w:hRule="atLeast"/>
+          <w:trHeight w:val="303"/>
         </w:trPr>
         <w:tc>
           <w:tcPr>
             <w:tcW w:w="3116" w:type="dxa"/>
-            <w:tcBorders/>
-            <w:shd w:fill="auto" w:val="clear"/>
-            <w:tcMar>
-              <w:left w:w="108" w:type="dxa"/>
-            </w:tcMar>
-          </w:tcPr>
-          <w:p>
-            <w:pPr>
-              <w:pStyle w:val="Normal"/>
-              <w:spacing w:lineRule="auto" w:line="240" w:before="0" w:after="0"/>
-              <w:rPr/>
-            </w:pPr>
-            <w:r>
-              <w:rPr/>
+            <w:shd w:val="clear" w:color="auto" w:fill="auto"/>
+            <w:tcMar>
+              <w:left w:w="108" w:type="dxa"/>
+            </w:tcMar>
+          </w:tcPr>
+          <w:p>
+            <w:pPr>
+              <w:spacing w:after="0" w:line="240" w:lineRule="auto"/>
+            </w:pPr>
+            <w:proofErr w:type="spellStart"/>
+            <w:r>
               <w:t>Cpu</w:t>
             </w:r>
+            <w:proofErr w:type="spellEnd"/>
           </w:p>
         </w:tc>
         <w:tc>
           <w:tcPr>
             <w:tcW w:w="3117" w:type="dxa"/>
-            <w:tcBorders/>
-            <w:shd w:fill="auto" w:val="clear"/>
-            <w:tcMar>
-              <w:left w:w="108" w:type="dxa"/>
-            </w:tcMar>
-          </w:tcPr>
-          <w:p>
-            <w:pPr>
-              <w:pStyle w:val="Normal"/>
-              <w:spacing w:lineRule="auto" w:line="240" w:before="0" w:after="0"/>
-              <w:rPr/>
-            </w:pPr>
-            <w:r>
-              <w:rPr/>
+            <w:shd w:val="clear" w:color="auto" w:fill="auto"/>
+            <w:tcMar>
+              <w:left w:w="108" w:type="dxa"/>
+            </w:tcMar>
+          </w:tcPr>
+          <w:p>
+            <w:pPr>
+              <w:spacing w:after="0" w:line="240" w:lineRule="auto"/>
+            </w:pPr>
+            <w:r>
               <w:t>2.84</w:t>
             </w:r>
           </w:p>
@@ -493,20 +350,16 @@
         <w:tc>
           <w:tcPr>
             <w:tcW w:w="3117" w:type="dxa"/>
-            <w:tcBorders/>
-            <w:shd w:fill="auto" w:val="clear"/>
-            <w:tcMar>
-              <w:left w:w="108" w:type="dxa"/>
-            </w:tcMar>
-          </w:tcPr>
-          <w:p>
-            <w:pPr>
-              <w:pStyle w:val="Normal"/>
-              <w:spacing w:lineRule="auto" w:line="240" w:before="0" w:after="0"/>
-              <w:rPr/>
-            </w:pPr>
-            <w:r>
-              <w:rPr/>
+            <w:shd w:val="clear" w:color="auto" w:fill="auto"/>
+            <w:tcMar>
+              <w:left w:w="108" w:type="dxa"/>
+            </w:tcMar>
+          </w:tcPr>
+          <w:p>
+            <w:pPr>
+              <w:spacing w:after="0" w:line="240" w:lineRule="auto"/>
+            </w:pPr>
+            <w:r>
               <w:t>2.77</w:t>
             </w:r>
           </w:p>
@@ -514,57 +367,44 @@
       </w:tr>
     </w:tbl>
     <w:p>
-      <w:pPr>
-        <w:pStyle w:val="Normal"/>
-        <w:widowControl/>
-        <w:bidi w:val="0"/>
-        <w:spacing w:lineRule="auto" w:line="259" w:before="0" w:after="160"/>
-        <w:jc w:val="left"/>
-        <w:rPr/>
-      </w:pPr>
-      <w:r>
-        <w:rPr/>
-      </w:r>
+      <w:bookmarkStart w:id="0" w:name="_GoBack"/>
+      <w:bookmarkEnd w:id="0"/>
     </w:p>
     <w:sectPr>
-      <w:type w:val="nextPage"/>
       <w:pgSz w:w="12240" w:h="15840"/>
-      <w:pgMar w:left="1440" w:right="1440" w:header="0" w:top="1440" w:footer="0" w:bottom="1440" w:gutter="0"/>
-      <w:pgNumType w:fmt="decimal"/>
-      <w:formProt w:val="false"/>
-      <w:textDirection w:val="lrTb"/>
-      <w:docGrid w:type="default" w:linePitch="360" w:charSpace="4294965247"/>
+      <w:pgMar w:top="1440" w:right="1440" w:bottom="1440" w:left="1440" w:header="0" w:footer="0" w:gutter="0"/>
+      <w:cols w:space="720"/>
+      <w:formProt w:val="0"/>
+      <w:docGrid w:linePitch="360" w:charSpace="-2049"/>
     </w:sectPr>
   </w:body>
 </w:document>
 </file>
 
 <file path=word/styles.xml><?xml version="1.0" encoding="utf-8"?>
-<w:styles xmlns:w="http://schemas.openxmlformats.org/wordprocessingml/2006/main" xmlns:w14="http://schemas.microsoft.com/office/word/2010/wordml" xmlns:mc="http://schemas.openxmlformats.org/markup-compatibility/2006" mc:Ignorable="w14">
+<w:styles xmlns:mc="http://schemas.openxmlformats.org/markup-compatibility/2006" xmlns:r="http://schemas.openxmlformats.org/officeDocument/2006/relationships" xmlns:w="http://schemas.openxmlformats.org/wordprocessingml/2006/main" xmlns:w14="http://schemas.microsoft.com/office/word/2010/wordml" xmlns:w15="http://schemas.microsoft.com/office/word/2012/wordml" mc:Ignorable="w14 w15">
   <w:docDefaults>
     <w:rPrDefault>
       <w:rPr>
-        <w:rFonts w:ascii="Calibri" w:hAnsi="Calibri" w:eastAsia="Calibri" w:cs="Arial" w:asciiTheme="minorHAnsi" w:cstheme="minorBidi" w:eastAsiaTheme="minorHAnsi" w:hAnsiTheme="minorHAnsi"/>
+        <w:rFonts w:asciiTheme="minorHAnsi" w:eastAsiaTheme="minorHAnsi" w:hAnsiTheme="minorHAnsi" w:cstheme="minorBidi"/>
         <w:sz w:val="22"/>
         <w:szCs w:val="22"/>
         <w:lang w:val="en-US" w:eastAsia="en-US" w:bidi="ar-SA"/>
       </w:rPr>
     </w:rPrDefault>
-    <w:pPrDefault>
-      <w:pPr/>
-    </w:pPrDefault>
+    <w:pPrDefault/>
   </w:docDefaults>
   <w:latentStyles w:defLockedState="0" w:defUIPriority="99" w:defSemiHidden="0" w:defUnhideWhenUsed="0" w:defQFormat="0" w:count="371">
     <w:lsdException w:name="Normal" w:uiPriority="0" w:qFormat="1"/>
     <w:lsdException w:name="heading 1" w:uiPriority="9" w:qFormat="1"/>
-    <w:lsdException w:name="heading 2" w:uiPriority="9" w:semiHidden="1" w:unhideWhenUsed="1" w:qFormat="1"/>
-    <w:lsdException w:name="heading 3" w:uiPriority="9" w:semiHidden="1" w:unhideWhenUsed="1" w:qFormat="1"/>
-    <w:lsdException w:name="heading 4" w:uiPriority="9" w:semiHidden="1" w:unhideWhenUsed="1" w:qFormat="1"/>
-    <w:lsdException w:name="heading 5" w:uiPriority="9" w:semiHidden="1" w:unhideWhenUsed="1" w:qFormat="1"/>
-    <w:lsdException w:name="heading 6" w:uiPriority="9" w:semiHidden="1" w:unhideWhenUsed="1" w:qFormat="1"/>
-    <w:lsdException w:name="heading 7" w:uiPriority="9" w:semiHidden="1" w:unhideWhenUsed="1" w:qFormat="1"/>
-    <w:lsdException w:name="heading 8" w:uiPriority="9" w:semiHidden="1" w:unhideWhenUsed="1" w:qFormat="1"/>
-    <w:lsdException w:name="heading 9" w:uiPriority="9" w:semiHidden="1" w:unhideWhenUsed="1" w:qFormat="1"/>
+    <w:lsdException w:name="heading 2" w:semiHidden="1" w:uiPriority="9" w:unhideWhenUsed="1" w:qFormat="1"/>
+    <w:lsdException w:name="heading 3" w:semiHidden="1" w:uiPriority="9" w:unhideWhenUsed="1" w:qFormat="1"/>
+    <w:lsdException w:name="heading 4" w:semiHidden="1" w:uiPriority="9" w:unhideWhenUsed="1" w:qFormat="1"/>
+    <w:lsdException w:name="heading 5" w:semiHidden="1" w:uiPriority="9" w:unhideWhenUsed="1" w:qFormat="1"/>
+    <w:lsdException w:name="heading 6" w:semiHidden="1" w:uiPriority="9" w:unhideWhenUsed="1" w:qFormat="1"/>
+    <w:lsdException w:name="heading 7" w:semiHidden="1" w:uiPriority="9" w:unhideWhenUsed="1" w:qFormat="1"/>
+    <w:lsdException w:name="heading 8" w:semiHidden="1" w:uiPriority="9" w:unhideWhenUsed="1" w:qFormat="1"/>
+    <w:lsdException w:name="heading 9" w:semiHidden="1" w:uiPriority="9" w:unhideWhenUsed="1" w:qFormat="1"/>
     <w:lsdException w:name="index 1" w:semiHidden="1" w:unhideWhenUsed="1"/>
     <w:lsdException w:name="index 2" w:semiHidden="1" w:unhideWhenUsed="1"/>
     <w:lsdException w:name="index 3" w:semiHidden="1" w:unhideWhenUsed="1"/>
@@ -574,22 +414,22 @@
     <w:lsdException w:name="index 7" w:semiHidden="1" w:unhideWhenUsed="1"/>
     <w:lsdException w:name="index 8" w:semiHidden="1" w:unhideWhenUsed="1"/>
     <w:lsdException w:name="index 9" w:semiHidden="1" w:unhideWhenUsed="1"/>
-    <w:lsdException w:name="toc 1" w:uiPriority="39" w:semiHidden="1" w:unhideWhenUsed="1"/>
-    <w:lsdException w:name="toc 2" w:uiPriority="39" w:semiHidden="1" w:unhideWhenUsed="1"/>
-    <w:lsdException w:name="toc 3" w:uiPriority="39" w:semiHidden="1" w:unhideWhenUsed="1"/>
-    <w:lsdException w:name="toc 4" w:uiPriority="39" w:semiHidden="1" w:unhideWhenUsed="1"/>
-    <w:lsdException w:name="toc 5" w:uiPriority="39" w:semiHidden="1" w:unhideWhenUsed="1"/>
-    <w:lsdException w:name="toc 6" w:uiPriority="39" w:semiHidden="1" w:unhideWhenUsed="1"/>
-    <w:lsdException w:name="toc 7" w:uiPriority="39" w:semiHidden="1" w:unhideWhenUsed="1"/>
-    <w:lsdException w:name="toc 8" w:uiPriority="39" w:semiHidden="1" w:unhideWhenUsed="1"/>
-    <w:lsdException w:name="toc 9" w:uiPriority="39" w:semiHidden="1" w:unhideWhenUsed="1"/>
+    <w:lsdException w:name="toc 1" w:semiHidden="1" w:uiPriority="39" w:unhideWhenUsed="1"/>
+    <w:lsdException w:name="toc 2" w:semiHidden="1" w:uiPriority="39" w:unhideWhenUsed="1"/>
+    <w:lsdException w:name="toc 3" w:semiHidden="1" w:uiPriority="39" w:unhideWhenUsed="1"/>
+    <w:lsdException w:name="toc 4" w:semiHidden="1" w:uiPriority="39" w:unhideWhenUsed="1"/>
+    <w:lsdException w:name="toc 5" w:semiHidden="1" w:uiPriority="39" w:unhideWhenUsed="1"/>
+    <w:lsdException w:name="toc 6" w:semiHidden="1" w:uiPriority="39" w:unhideWhenUsed="1"/>
+    <w:lsdException w:name="toc 7" w:semiHidden="1" w:uiPriority="39" w:unhideWhenUsed="1"/>
+    <w:lsdException w:name="toc 8" w:semiHidden="1" w:uiPriority="39" w:unhideWhenUsed="1"/>
+    <w:lsdException w:name="toc 9" w:semiHidden="1" w:uiPriority="39" w:unhideWhenUsed="1"/>
     <w:lsdException w:name="Normal Indent" w:semiHidden="1" w:unhideWhenUsed="1"/>
     <w:lsdException w:name="footnote text" w:semiHidden="1" w:unhideWhenUsed="1"/>
     <w:lsdException w:name="annotation text" w:semiHidden="1" w:unhideWhenUsed="1"/>
     <w:lsdException w:name="header" w:semiHidden="1" w:unhideWhenUsed="1"/>
     <w:lsdException w:name="footer" w:semiHidden="1" w:unhideWhenUsed="1"/>
     <w:lsdException w:name="index heading" w:semiHidden="1" w:unhideWhenUsed="1"/>
-    <w:lsdException w:name="caption" w:uiPriority="35" w:semiHidden="1" w:unhideWhenUsed="1" w:qFormat="1"/>
+    <w:lsdException w:name="caption" w:semiHidden="1" w:uiPriority="35" w:unhideWhenUsed="1" w:qFormat="1"/>
     <w:lsdException w:name="table of figures" w:semiHidden="1" w:unhideWhenUsed="1"/>
     <w:lsdException w:name="envelope address" w:semiHidden="1" w:unhideWhenUsed="1"/>
     <w:lsdException w:name="envelope return" w:semiHidden="1" w:unhideWhenUsed="1"/>
@@ -620,7 +460,7 @@
     <w:lsdException w:name="Title" w:uiPriority="10" w:qFormat="1"/>
     <w:lsdException w:name="Closing" w:semiHidden="1" w:unhideWhenUsed="1"/>
     <w:lsdException w:name="Signature" w:semiHidden="1" w:unhideWhenUsed="1"/>
-    <w:lsdException w:name="Default Paragraph Font" w:uiPriority="1" w:semiHidden="1" w:unhideWhenUsed="1"/>
+    <w:lsdException w:name="Default Paragraph Font" w:semiHidden="1" w:uiPriority="1" w:unhideWhenUsed="1"/>
     <w:lsdException w:name="Body Text" w:semiHidden="1" w:unhideWhenUsed="1"/>
     <w:lsdException w:name="Body Text Indent" w:semiHidden="1" w:unhideWhenUsed="1"/>
     <w:lsdException w:name="List Continue" w:semiHidden="1" w:unhideWhenUsed="1"/>
@@ -820,8 +660,8 @@
     <w:lsdException w:name="Subtle Reference" w:uiPriority="31" w:qFormat="1"/>
     <w:lsdException w:name="Intense Reference" w:uiPriority="32" w:qFormat="1"/>
     <w:lsdException w:name="Book Title" w:uiPriority="33" w:qFormat="1"/>
-    <w:lsdException w:name="Bibliography" w:uiPriority="37" w:semiHidden="1" w:unhideWhenUsed="1"/>
-    <w:lsdException w:name="TOC Heading" w:uiPriority="39" w:semiHidden="1" w:unhideWhenUsed="1" w:qFormat="1"/>
+    <w:lsdException w:name="Bibliography" w:semiHidden="1" w:uiPriority="37" w:unhideWhenUsed="1"/>
+    <w:lsdException w:name="TOC Heading" w:semiHidden="1" w:uiPriority="39" w:unhideWhenUsed="1" w:qFormat="1"/>
     <w:lsdException w:name="Plain Table 1" w:uiPriority="41"/>
     <w:lsdException w:name="Plain Table 2" w:uiPriority="42"/>
     <w:lsdException w:name="Plain Table 3" w:uiPriority="43"/>
@@ -927,95 +767,18 @@
     <w:lsdException w:name="List Table 6 Colorful Accent 6" w:uiPriority="51"/>
     <w:lsdException w:name="List Table 7 Colorful Accent 6" w:uiPriority="52"/>
   </w:latentStyles>
-  <w:style w:type="paragraph" w:styleId="Normal" w:default="1">
+  <w:style w:type="paragraph" w:default="1" w:styleId="Normal">
     <w:name w:val="Normal"/>
     <w:qFormat/>
     <w:pPr>
-      <w:widowControl/>
-      <w:bidi w:val="0"/>
-      <w:spacing w:lineRule="auto" w:line="259" w:before="0" w:after="160"/>
-      <w:jc w:val="left"/>
+      <w:spacing w:after="160" w:line="259" w:lineRule="auto"/>
     </w:pPr>
-    <w:rPr>
-      <w:rFonts w:ascii="Calibri" w:hAnsi="Calibri" w:eastAsia="Calibri" w:cs="Arial" w:asciiTheme="minorHAnsi" w:cstheme="minorBidi" w:eastAsiaTheme="minorHAnsi" w:hAnsiTheme="minorHAnsi"/>
-      <w:color w:val="auto"/>
-      <w:sz w:val="22"/>
-      <w:szCs w:val="22"/>
-      <w:lang w:val="en-US" w:eastAsia="en-US" w:bidi="ar-SA"/>
-    </w:rPr>
   </w:style>
-  <w:style w:type="character" w:styleId="DefaultParagraphFont" w:default="1">
+  <w:style w:type="character" w:default="1" w:styleId="DefaultParagraphFont">
     <w:name w:val="Default Paragraph Font"/>
     <w:uiPriority w:val="1"/>
     <w:semiHidden/>
     <w:unhideWhenUsed/>
-    <w:qFormat/>
-    <w:rPr/>
-  </w:style>
-  <w:style w:type="paragraph" w:styleId="Heading">
-    <w:name w:val="Heading"/>
-    <w:basedOn w:val="Normal"/>
-    <w:next w:val="TextBody"/>
-    <w:qFormat/>
-    <w:pPr>
-      <w:keepNext/>
-      <w:spacing w:before="240" w:after="120"/>
-    </w:pPr>
-    <w:rPr>
-      <w:rFonts w:ascii="Liberation Sans" w:hAnsi="Liberation Sans" w:eastAsia="Noto Sans CJK SC Regular" w:cs="FreeSans"/>
-      <w:sz w:val="28"/>
-      <w:szCs w:val="28"/>
-    </w:rPr>
-  </w:style>
-  <w:style w:type="paragraph" w:styleId="TextBody">
-    <w:name w:val="Body Text"/>
-    <w:basedOn w:val="Normal"/>
-    <w:pPr>
-      <w:spacing w:lineRule="auto" w:line="288" w:before="0" w:after="140"/>
-    </w:pPr>
-    <w:rPr/>
-  </w:style>
-  <w:style w:type="paragraph" w:styleId="List">
-    <w:name w:val="List"/>
-    <w:basedOn w:val="TextBody"/>
-    <w:pPr/>
-    <w:rPr>
-      <w:rFonts w:cs="FreeSans"/>
-    </w:rPr>
-  </w:style>
-  <w:style w:type="paragraph" w:styleId="Caption">
-    <w:name w:val="Caption"/>
-    <w:basedOn w:val="Normal"/>
-    <w:qFormat/>
-    <w:pPr>
-      <w:suppressLineNumbers/>
-      <w:spacing w:before="120" w:after="120"/>
-    </w:pPr>
-    <w:rPr>
-      <w:rFonts w:cs="FreeSans"/>
-      <w:i/>
-      <w:iCs/>
-      <w:sz w:val="24"/>
-      <w:szCs w:val="24"/>
-    </w:rPr>
-  </w:style>
-  <w:style w:type="paragraph" w:styleId="Index">
-    <w:name w:val="Index"/>
-    <w:basedOn w:val="Normal"/>
-    <w:qFormat/>
-    <w:pPr>
-      <w:suppressLineNumbers/>
-    </w:pPr>
-    <w:rPr>
-      <w:rFonts w:cs="FreeSans"/>
-    </w:rPr>
-  </w:style>
-  <w:style w:type="numbering" w:styleId="NoList" w:default="1">
-    <w:name w:val="No List"/>
-    <w:uiPriority w:val="99"/>
-    <w:semiHidden/>
-    <w:unhideWhenUsed/>
-    <w:qFormat/>
   </w:style>
   <w:style w:type="table" w:default="1" w:styleId="TableNormal">
     <w:name w:val="Normal Table"/>
@@ -1032,23 +795,82 @@
       </w:tblCellMar>
     </w:tblPr>
   </w:style>
+  <w:style w:type="numbering" w:default="1" w:styleId="NoList">
+    <w:name w:val="No List"/>
+    <w:uiPriority w:val="99"/>
+    <w:semiHidden/>
+    <w:unhideWhenUsed/>
+  </w:style>
+  <w:style w:type="paragraph" w:customStyle="1" w:styleId="Heading">
+    <w:name w:val="Heading"/>
+    <w:basedOn w:val="Normal"/>
+    <w:next w:val="BodyText"/>
+    <w:qFormat/>
+    <w:pPr>
+      <w:keepNext/>
+      <w:spacing w:before="240" w:after="120"/>
+    </w:pPr>
+    <w:rPr>
+      <w:rFonts w:ascii="Liberation Sans" w:eastAsia="Noto Sans CJK SC Regular" w:hAnsi="Liberation Sans" w:cs="FreeSans"/>
+      <w:sz w:val="28"/>
+      <w:szCs w:val="28"/>
+    </w:rPr>
+  </w:style>
+  <w:style w:type="paragraph" w:styleId="BodyText">
+    <w:name w:val="Body Text"/>
+    <w:basedOn w:val="Normal"/>
+    <w:pPr>
+      <w:spacing w:after="140" w:line="288" w:lineRule="auto"/>
+    </w:pPr>
+  </w:style>
+  <w:style w:type="paragraph" w:styleId="List">
+    <w:name w:val="List"/>
+    <w:basedOn w:val="BodyText"/>
+    <w:rPr>
+      <w:rFonts w:cs="FreeSans"/>
+    </w:rPr>
+  </w:style>
+  <w:style w:type="paragraph" w:styleId="Caption">
+    <w:name w:val="caption"/>
+    <w:basedOn w:val="Normal"/>
+    <w:qFormat/>
+    <w:pPr>
+      <w:suppressLineNumbers/>
+      <w:spacing w:before="120" w:after="120"/>
+    </w:pPr>
+    <w:rPr>
+      <w:rFonts w:cs="FreeSans"/>
+      <w:i/>
+      <w:iCs/>
+      <w:sz w:val="24"/>
+      <w:szCs w:val="24"/>
+    </w:rPr>
+  </w:style>
+  <w:style w:type="paragraph" w:customStyle="1" w:styleId="Index">
+    <w:name w:val="Index"/>
+    <w:basedOn w:val="Normal"/>
+    <w:qFormat/>
+    <w:pPr>
+      <w:suppressLineNumbers/>
+    </w:pPr>
+    <w:rPr>
+      <w:rFonts w:cs="FreeSans"/>
+    </w:rPr>
+  </w:style>
   <w:style w:type="table" w:styleId="TableGrid">
     <w:name w:val="Table Grid"/>
     <w:basedOn w:val="TableNormal"/>
     <w:uiPriority w:val="39"/>
-    <w:rsid w:val="00f82f19"/>
-    <w:pPr>
-      <w:spacing w:after="0" w:line="240" w:lineRule="auto"/>
-    </w:pPr>
+    <w:rsid w:val="00F82F19"/>
     <w:tblPr>
       <w:tblInd w:w="0" w:type="dxa"/>
       <w:tblBorders>
-        <w:top w:val="single" w:color="auto" w:sz="4" w:space="0"/>
-        <w:left w:val="single" w:color="auto" w:sz="4" w:space="0"/>
-        <w:bottom w:val="single" w:color="auto" w:sz="4" w:space="0"/>
-        <w:right w:val="single" w:color="auto" w:sz="4" w:space="0"/>
-        <w:insideH w:val="single" w:color="auto" w:sz="4" w:space="0"/>
-        <w:insideV w:val="single" w:color="auto" w:sz="4" w:space="0"/>
+        <w:top w:val="single" w:sz="4" w:space="0" w:color="auto"/>
+        <w:left w:val="single" w:sz="4" w:space="0" w:color="auto"/>
+        <w:bottom w:val="single" w:sz="4" w:space="0" w:color="auto"/>
+        <w:right w:val="single" w:sz="4" w:space="0" w:color="auto"/>
+        <w:insideH w:val="single" w:sz="4" w:space="0" w:color="auto"/>
+        <w:insideV w:val="single" w:sz="4" w:space="0" w:color="auto"/>
       </w:tblBorders>
       <w:tblCellMar>
         <w:top w:w="0" w:type="dxa"/>

</xml_diff>